<commit_message>
lab5 counter without key connections finished
</commit_message>
<xml_diff>
--- a/lab5/prelab5.docx
+++ b/lab5/prelab5.docx
@@ -61,6 +61,59 @@
       </w:r>
     </w:p>
     <w:p>
+      <w:r>
+        <w:t>3. Verilog code included in final counter.v file. 8bit counter is defined as counter_eight_bit and T flip flop is tflipflop.</w:t>
+      </w:r>
+    </w:p>
+    <w:p>
+      <w:r>
+        <w:t xml:space="preserve">4. </w:t>
+      </w:r>
+      <w:r>
+        <w:rPr>
+          <w:noProof/>
+        </w:rPr>
+        <w:drawing>
+          <wp:inline distT="0" distB="0" distL="0" distR="0" wp14:anchorId="2F29980A" wp14:editId="3E362496">
+            <wp:extent cx="5731510" cy="3223895"/>
+            <wp:effectExtent l="0" t="0" r="2540" b="0"/>
+            <wp:docPr id="2" name="Picture 2"/>
+            <wp:cNvGraphicFramePr>
+              <a:graphicFrameLocks xmlns:a="http://schemas.openxmlformats.org/drawingml/2006/main" noChangeAspect="1"/>
+            </wp:cNvGraphicFramePr>
+            <a:graphic xmlns:a="http://schemas.openxmlformats.org/drawingml/2006/main">
+              <a:graphicData uri="http://schemas.openxmlformats.org/drawingml/2006/picture">
+                <pic:pic xmlns:pic="http://schemas.openxmlformats.org/drawingml/2006/picture">
+                  <pic:nvPicPr>
+                    <pic:cNvPr id="1" name=""/>
+                    <pic:cNvPicPr/>
+                  </pic:nvPicPr>
+                  <pic:blipFill>
+                    <a:blip r:embed="rId6"/>
+                    <a:stretch>
+                      <a:fillRect/>
+                    </a:stretch>
+                  </pic:blipFill>
+                  <pic:spPr>
+                    <a:xfrm>
+                      <a:off x="0" y="0"/>
+                      <a:ext cx="5731510" cy="3223895"/>
+                    </a:xfrm>
+                    <a:prstGeom prst="rect">
+                      <a:avLst/>
+                    </a:prstGeom>
+                  </pic:spPr>
+                </pic:pic>
+              </a:graphicData>
+            </a:graphic>
+          </wp:inline>
+        </w:drawing>
+      </w:r>
+    </w:p>
+    <w:p>
+      <w:r>
+        <w:t>Simulation for the eight bit counter, it counts correctly and resets at the end when number overflows.</w:t>
+      </w:r>
       <w:bookmarkStart w:id="0" w:name="_GoBack"/>
       <w:bookmarkEnd w:id="0"/>
     </w:p>

</xml_diff>

<commit_message>
lab5 part1 counter verilog code and simulations done
</commit_message>
<xml_diff>
--- a/lab5/prelab5.docx
+++ b/lab5/prelab5.docx
@@ -113,6 +113,72 @@
     <w:p>
       <w:r>
         <w:t>Simulation for the eight bit counter, it counts correctly and resets at the end when number overflows.</w:t>
+      </w:r>
+    </w:p>
+    <w:p/>
+    <w:p>
+      <w:pPr>
+        <w:rPr>
+          <w:noProof/>
+        </w:rPr>
+      </w:pPr>
+      <w:r>
+        <w:lastRenderedPageBreak/>
+        <w:t>5.</w:t>
+      </w:r>
+      <w:r>
+        <w:rPr>
+          <w:noProof/>
+        </w:rPr>
+        <w:t xml:space="preserve"> </w:t>
+      </w:r>
+      <w:r>
+        <w:rPr>
+          <w:noProof/>
+        </w:rPr>
+        <w:drawing>
+          <wp:inline distT="0" distB="0" distL="0" distR="0" wp14:anchorId="4E1660A4" wp14:editId="706CD228">
+            <wp:extent cx="5731510" cy="3223895"/>
+            <wp:effectExtent l="0" t="0" r="2540" b="0"/>
+            <wp:docPr id="3" name="Picture 3"/>
+            <wp:cNvGraphicFramePr>
+              <a:graphicFrameLocks xmlns:a="http://schemas.openxmlformats.org/drawingml/2006/main" noChangeAspect="1"/>
+            </wp:cNvGraphicFramePr>
+            <a:graphic xmlns:a="http://schemas.openxmlformats.org/drawingml/2006/main">
+              <a:graphicData uri="http://schemas.openxmlformats.org/drawingml/2006/picture">
+                <pic:pic xmlns:pic="http://schemas.openxmlformats.org/drawingml/2006/picture">
+                  <pic:nvPicPr>
+                    <pic:cNvPr id="1" name=""/>
+                    <pic:cNvPicPr/>
+                  </pic:nvPicPr>
+                  <pic:blipFill>
+                    <a:blip r:embed="rId7"/>
+                    <a:stretch>
+                      <a:fillRect/>
+                    </a:stretch>
+                  </pic:blipFill>
+                  <pic:spPr>
+                    <a:xfrm>
+                      <a:off x="0" y="0"/>
+                      <a:ext cx="5731510" cy="3223895"/>
+                    </a:xfrm>
+                    <a:prstGeom prst="rect">
+                      <a:avLst/>
+                    </a:prstGeom>
+                  </pic:spPr>
+                </pic:pic>
+              </a:graphicData>
+            </a:graphic>
+          </wp:inline>
+        </w:drawing>
+      </w:r>
+    </w:p>
+    <w:p>
+      <w:r>
+        <w:rPr>
+          <w:noProof/>
+        </w:rPr>
+        <w:t>Connected inputs properly, hex displays 0 and 1 now show output of counter with KEY[0] as clk.</w:t>
       </w:r>
       <w:bookmarkStart w:id="0" w:name="_GoBack"/>
       <w:bookmarkEnd w:id="0"/>

</xml_diff>

<commit_message>
lab5 part2 prelab questions
</commit_message>
<xml_diff>
--- a/lab5/prelab5.docx
+++ b/lab5/prelab5.docx
@@ -303,6 +303,239 @@
         </w:rPr>
         <w:t>The circuitry is roughly the same, except that there are 8 output lanes and 8 flipflops instead of 4.</w:t>
       </w:r>
+    </w:p>
+    <w:p>
+      <w:pPr>
+        <w:rPr>
+          <w:noProof/>
+        </w:rPr>
+      </w:pPr>
+    </w:p>
+    <w:p>
+      <w:pPr>
+        <w:rPr>
+          <w:noProof/>
+        </w:rPr>
+      </w:pPr>
+      <w:r>
+        <w:rPr>
+          <w:noProof/>
+        </w:rPr>
+        <w:t>Part II:</w:t>
+      </w:r>
+    </w:p>
+    <w:p>
+      <w:pPr>
+        <w:pStyle w:val="ListParagraph"/>
+        <w:numPr>
+          <w:ilvl w:val="0"/>
+          <w:numId w:val="4"/>
+        </w:numPr>
+        <w:rPr>
+          <w:noProof/>
+        </w:rPr>
+      </w:pPr>
+      <w:r>
+        <w:rPr>
+          <w:noProof/>
+        </w:rPr>
+        <w:t>The check for maximum value is not necessary as when it reaches the maximum value, the next ‘tick’ will cause it to overflow and go back to 0.</w:t>
+      </w:r>
+    </w:p>
+    <w:p>
+      <w:pPr>
+        <w:pStyle w:val="ListParagraph"/>
+        <w:rPr>
+          <w:noProof/>
+        </w:rPr>
+      </w:pPr>
+    </w:p>
+    <w:p>
+      <w:pPr>
+        <w:pStyle w:val="ListParagraph"/>
+        <w:numPr>
+          <w:ilvl w:val="0"/>
+          <w:numId w:val="4"/>
+        </w:numPr>
+        <w:rPr>
+          <w:noProof/>
+        </w:rPr>
+      </w:pPr>
+      <w:r>
+        <w:rPr>
+          <w:noProof/>
+        </w:rPr>
+        <w:t>The if</w:t>
+      </w:r>
+      <w:r>
+        <w:rPr>
+          <w:noProof/>
+        </w:rPr>
+        <w:t xml:space="preserve"> (q == 4 ’b1111)</w:t>
+      </w:r>
+      <w:r>
+        <w:rPr>
+          <w:noProof/>
+        </w:rPr>
+        <w:t xml:space="preserve"> should be changed to </w:t>
+      </w:r>
+      <w:r>
+        <w:rPr>
+          <w:noProof/>
+        </w:rPr>
+        <w:t>if (q == 4 ’b1</w:t>
+      </w:r>
+      <w:r>
+        <w:rPr>
+          <w:noProof/>
+        </w:rPr>
+        <w:t>00</w:t>
+      </w:r>
+      <w:r>
+        <w:rPr>
+          <w:noProof/>
+        </w:rPr>
+        <w:t>1)</w:t>
+      </w:r>
+      <w:r>
+        <w:rPr>
+          <w:noProof/>
+        </w:rPr>
+        <w:t>.</w:t>
+      </w:r>
+    </w:p>
+    <w:p>
+      <w:pPr>
+        <w:pStyle w:val="ListParagraph"/>
+        <w:rPr>
+          <w:noProof/>
+        </w:rPr>
+      </w:pPr>
+    </w:p>
+    <w:p>
+      <w:pPr>
+        <w:pStyle w:val="ListParagraph"/>
+        <w:numPr>
+          <w:ilvl w:val="0"/>
+          <w:numId w:val="4"/>
+        </w:numPr>
+        <w:rPr>
+          <w:noProof/>
+        </w:rPr>
+      </w:pPr>
+      <w:r>
+        <w:rPr>
+          <w:noProof/>
+        </w:rPr>
+        <w:t>The period of the clock is extremely short, so it is likely that the LED’s do not have time to completely switch off, and hence consistently red segments will be displayed. i.e. the hex displays will consisitently show ‘8’.</w:t>
+      </w:r>
+    </w:p>
+    <w:p>
+      <w:pPr>
+        <w:pStyle w:val="ListParagraph"/>
+        <w:rPr>
+          <w:noProof/>
+        </w:rPr>
+      </w:pPr>
+    </w:p>
+    <w:p>
+      <w:pPr>
+        <w:pStyle w:val="ListParagraph"/>
+        <w:numPr>
+          <w:ilvl w:val="0"/>
+          <w:numId w:val="4"/>
+        </w:numPr>
+        <w:rPr>
+          <w:noProof/>
+        </w:rPr>
+      </w:pPr>
+      <w:r>
+        <w:rPr>
+          <w:noProof/>
+        </w:rPr>
+        <w:t>You would need 26 bits.</w:t>
+      </w:r>
+    </w:p>
+    <w:p>
+      <w:pPr>
+        <w:pStyle w:val="ListParagraph"/>
+        <w:rPr>
+          <w:noProof/>
+        </w:rPr>
+      </w:pPr>
+    </w:p>
+    <w:p>
+      <w:pPr>
+        <w:pStyle w:val="ListParagraph"/>
+        <w:numPr>
+          <w:ilvl w:val="0"/>
+          <w:numId w:val="5"/>
+        </w:numPr>
+        <w:rPr>
+          <w:noProof/>
+        </w:rPr>
+      </w:pPr>
+      <w:r>
+        <w:rPr>
+          <w:noProof/>
+        </w:rPr>
+        <w:lastRenderedPageBreak/>
+        <w:drawing>
+          <wp:inline distT="0" distB="0" distL="0" distR="0" wp14:anchorId="62933D11" wp14:editId="5E3B7B07">
+            <wp:extent cx="5731510" cy="1587500"/>
+            <wp:effectExtent l="0" t="0" r="2540" b="0"/>
+            <wp:docPr id="6" name="Picture 6"/>
+            <wp:cNvGraphicFramePr>
+              <a:graphicFrameLocks xmlns:a="http://schemas.openxmlformats.org/drawingml/2006/main" noChangeAspect="1"/>
+            </wp:cNvGraphicFramePr>
+            <a:graphic xmlns:a="http://schemas.openxmlformats.org/drawingml/2006/main">
+              <a:graphicData uri="http://schemas.openxmlformats.org/drawingml/2006/picture">
+                <pic:pic xmlns:pic="http://schemas.openxmlformats.org/drawingml/2006/picture">
+                  <pic:nvPicPr>
+                    <pic:cNvPr id="1" name=""/>
+                    <pic:cNvPicPr/>
+                  </pic:nvPicPr>
+                  <pic:blipFill>
+                    <a:blip r:embed="rId9"/>
+                    <a:stretch>
+                      <a:fillRect/>
+                    </a:stretch>
+                  </pic:blipFill>
+                  <pic:spPr>
+                    <a:xfrm>
+                      <a:off x="0" y="0"/>
+                      <a:ext cx="5731510" cy="1587500"/>
+                    </a:xfrm>
+                    <a:prstGeom prst="rect">
+                      <a:avLst/>
+                    </a:prstGeom>
+                  </pic:spPr>
+                </pic:pic>
+              </a:graphicData>
+            </a:graphic>
+          </wp:inline>
+        </w:drawing>
+      </w:r>
+    </w:p>
+    <w:p>
+      <w:pPr>
+        <w:pStyle w:val="ListParagraph"/>
+        <w:rPr>
+          <w:noProof/>
+        </w:rPr>
+      </w:pPr>
+      <w:r>
+        <w:rPr>
+          <w:noProof/>
+        </w:rPr>
+        <w:t>Schematic for counter circuit.</w:t>
+      </w:r>
+      <w:r>
+        <w:rPr>
+          <w:noProof/>
+        </w:rPr>
+        <w:t xml:space="preserve"> With SW[1:0] as inputs and SW[2] as reset signal.</w:t>
+      </w:r>
       <w:bookmarkStart w:id="0" w:name="_GoBack"/>
       <w:bookmarkEnd w:id="0"/>
     </w:p>
@@ -319,6 +552,273 @@
 <file path=word/numbering.xml><?xml version="1.0" encoding="utf-8"?>
 <w:numbering xmlns:wpc="http://schemas.microsoft.com/office/word/2010/wordprocessingCanvas" xmlns:cx="http://schemas.microsoft.com/office/drawing/2014/chartex" xmlns:cx1="http://schemas.microsoft.com/office/drawing/2015/9/8/chartex" xmlns:cx2="http://schemas.microsoft.com/office/drawing/2015/10/21/chartex" xmlns:cx3="http://schemas.microsoft.com/office/drawing/2016/5/9/chartex" xmlns:cx4="http://schemas.microsoft.com/office/drawing/2016/5/10/chartex" xmlns:cx5="http://schemas.microsoft.com/office/drawing/2016/5/11/chartex" xmlns:cx6="http://schemas.microsoft.com/office/drawing/2016/5/12/chartex" xmlns:cx7="http://schemas.microsoft.com/office/drawing/2016/5/13/chartex" xmlns:cx8="http://schemas.microsoft.com/office/drawing/2016/5/14/chartex" xmlns:mc="http://schemas.openxmlformats.org/markup-compatibility/2006" xmlns:aink="http://schemas.microsoft.com/office/drawing/2016/ink" xmlns:am3d="http://schemas.microsoft.com/office/drawing/2017/model3d" xmlns:o="urn:schemas-microsoft-com:office:office" xmlns:r="http://schemas.openxmlformats.org/officeDocument/2006/relationships" xmlns:m="http://schemas.openxmlformats.org/officeDocument/2006/math" xmlns:v="urn:schemas-microsoft-com:vml" xmlns:wp14="http://schemas.microsoft.com/office/word/2010/wordprocessingDrawing" xmlns:wp="http://schemas.openxmlformats.org/drawingml/2006/wordprocessingDrawing" xmlns:w10="urn:schemas-microsoft-com:office:word" xmlns:w="http://schemas.openxmlformats.org/wordprocessingml/2006/main" xmlns:w14="http://schemas.microsoft.com/office/word/2010/wordml" xmlns:w15="http://schemas.microsoft.com/office/word/2012/wordml" xmlns:w16cid="http://schemas.microsoft.com/office/word/2016/wordml/cid" xmlns:w16se="http://schemas.microsoft.com/office/word/2015/wordml/symex" xmlns:wpg="http://schemas.microsoft.com/office/word/2010/wordprocessingGroup" xmlns:wpi="http://schemas.microsoft.com/office/word/2010/wordprocessingInk" xmlns:wne="http://schemas.microsoft.com/office/word/2006/wordml" xmlns:wps="http://schemas.microsoft.com/office/word/2010/wordprocessingShape" mc:Ignorable="w14 w15 w16se w16cid wp14">
   <w:abstractNum w:abstractNumId="0" w15:restartNumberingAfterBreak="0">
+    <w:nsid w:val="4BAB2950"/>
+    <w:multiLevelType w:val="hybridMultilevel"/>
+    <w:tmpl w:val="C43EF33A"/>
+    <w:lvl w:ilvl="0" w:tplc="0409000F">
+      <w:start w:val="1"/>
+      <w:numFmt w:val="decimal"/>
+      <w:lvlText w:val="%1."/>
+      <w:lvlJc w:val="left"/>
+      <w:pPr>
+        <w:ind w:left="720" w:hanging="360"/>
+      </w:pPr>
+      <w:rPr>
+        <w:rFonts w:hint="default"/>
+      </w:rPr>
+    </w:lvl>
+    <w:lvl w:ilvl="1" w:tplc="04090019" w:tentative="1">
+      <w:start w:val="1"/>
+      <w:numFmt w:val="lowerLetter"/>
+      <w:lvlText w:val="%2."/>
+      <w:lvlJc w:val="left"/>
+      <w:pPr>
+        <w:ind w:left="1440" w:hanging="360"/>
+      </w:pPr>
+    </w:lvl>
+    <w:lvl w:ilvl="2" w:tplc="0409001B" w:tentative="1">
+      <w:start w:val="1"/>
+      <w:numFmt w:val="lowerRoman"/>
+      <w:lvlText w:val="%3."/>
+      <w:lvlJc w:val="right"/>
+      <w:pPr>
+        <w:ind w:left="2160" w:hanging="180"/>
+      </w:pPr>
+    </w:lvl>
+    <w:lvl w:ilvl="3" w:tplc="0409000F" w:tentative="1">
+      <w:start w:val="1"/>
+      <w:numFmt w:val="decimal"/>
+      <w:lvlText w:val="%4."/>
+      <w:lvlJc w:val="left"/>
+      <w:pPr>
+        <w:ind w:left="2880" w:hanging="360"/>
+      </w:pPr>
+    </w:lvl>
+    <w:lvl w:ilvl="4" w:tplc="04090019" w:tentative="1">
+      <w:start w:val="1"/>
+      <w:numFmt w:val="lowerLetter"/>
+      <w:lvlText w:val="%5."/>
+      <w:lvlJc w:val="left"/>
+      <w:pPr>
+        <w:ind w:left="3600" w:hanging="360"/>
+      </w:pPr>
+    </w:lvl>
+    <w:lvl w:ilvl="5" w:tplc="0409001B" w:tentative="1">
+      <w:start w:val="1"/>
+      <w:numFmt w:val="lowerRoman"/>
+      <w:lvlText w:val="%6."/>
+      <w:lvlJc w:val="right"/>
+      <w:pPr>
+        <w:ind w:left="4320" w:hanging="180"/>
+      </w:pPr>
+    </w:lvl>
+    <w:lvl w:ilvl="6" w:tplc="0409000F" w:tentative="1">
+      <w:start w:val="1"/>
+      <w:numFmt w:val="decimal"/>
+      <w:lvlText w:val="%7."/>
+      <w:lvlJc w:val="left"/>
+      <w:pPr>
+        <w:ind w:left="5040" w:hanging="360"/>
+      </w:pPr>
+    </w:lvl>
+    <w:lvl w:ilvl="7" w:tplc="04090019" w:tentative="1">
+      <w:start w:val="1"/>
+      <w:numFmt w:val="lowerLetter"/>
+      <w:lvlText w:val="%8."/>
+      <w:lvlJc w:val="left"/>
+      <w:pPr>
+        <w:ind w:left="5760" w:hanging="360"/>
+      </w:pPr>
+    </w:lvl>
+    <w:lvl w:ilvl="8" w:tplc="0409001B" w:tentative="1">
+      <w:start w:val="1"/>
+      <w:numFmt w:val="lowerRoman"/>
+      <w:lvlText w:val="%9."/>
+      <w:lvlJc w:val="right"/>
+      <w:pPr>
+        <w:ind w:left="6480" w:hanging="180"/>
+      </w:pPr>
+    </w:lvl>
+  </w:abstractNum>
+  <w:abstractNum w:abstractNumId="1" w15:restartNumberingAfterBreak="0">
+    <w:nsid w:val="532914FB"/>
+    <w:multiLevelType w:val="hybridMultilevel"/>
+    <w:tmpl w:val="779C29B0"/>
+    <w:lvl w:ilvl="0" w:tplc="0409000F">
+      <w:start w:val="1"/>
+      <w:numFmt w:val="decimal"/>
+      <w:lvlText w:val="%1."/>
+      <w:lvlJc w:val="left"/>
+      <w:pPr>
+        <w:ind w:left="720" w:hanging="360"/>
+      </w:pPr>
+      <w:rPr>
+        <w:rFonts w:hint="default"/>
+      </w:rPr>
+    </w:lvl>
+    <w:lvl w:ilvl="1" w:tplc="04090019" w:tentative="1">
+      <w:start w:val="1"/>
+      <w:numFmt w:val="lowerLetter"/>
+      <w:lvlText w:val="%2."/>
+      <w:lvlJc w:val="left"/>
+      <w:pPr>
+        <w:ind w:left="1440" w:hanging="360"/>
+      </w:pPr>
+    </w:lvl>
+    <w:lvl w:ilvl="2" w:tplc="0409001B" w:tentative="1">
+      <w:start w:val="1"/>
+      <w:numFmt w:val="lowerRoman"/>
+      <w:lvlText w:val="%3."/>
+      <w:lvlJc w:val="right"/>
+      <w:pPr>
+        <w:ind w:left="2160" w:hanging="180"/>
+      </w:pPr>
+    </w:lvl>
+    <w:lvl w:ilvl="3" w:tplc="0409000F" w:tentative="1">
+      <w:start w:val="1"/>
+      <w:numFmt w:val="decimal"/>
+      <w:lvlText w:val="%4."/>
+      <w:lvlJc w:val="left"/>
+      <w:pPr>
+        <w:ind w:left="2880" w:hanging="360"/>
+      </w:pPr>
+    </w:lvl>
+    <w:lvl w:ilvl="4" w:tplc="04090019" w:tentative="1">
+      <w:start w:val="1"/>
+      <w:numFmt w:val="lowerLetter"/>
+      <w:lvlText w:val="%5."/>
+      <w:lvlJc w:val="left"/>
+      <w:pPr>
+        <w:ind w:left="3600" w:hanging="360"/>
+      </w:pPr>
+    </w:lvl>
+    <w:lvl w:ilvl="5" w:tplc="0409001B" w:tentative="1">
+      <w:start w:val="1"/>
+      <w:numFmt w:val="lowerRoman"/>
+      <w:lvlText w:val="%6."/>
+      <w:lvlJc w:val="right"/>
+      <w:pPr>
+        <w:ind w:left="4320" w:hanging="180"/>
+      </w:pPr>
+    </w:lvl>
+    <w:lvl w:ilvl="6" w:tplc="0409000F" w:tentative="1">
+      <w:start w:val="1"/>
+      <w:numFmt w:val="decimal"/>
+      <w:lvlText w:val="%7."/>
+      <w:lvlJc w:val="left"/>
+      <w:pPr>
+        <w:ind w:left="5040" w:hanging="360"/>
+      </w:pPr>
+    </w:lvl>
+    <w:lvl w:ilvl="7" w:tplc="04090019" w:tentative="1">
+      <w:start w:val="1"/>
+      <w:numFmt w:val="lowerLetter"/>
+      <w:lvlText w:val="%8."/>
+      <w:lvlJc w:val="left"/>
+      <w:pPr>
+        <w:ind w:left="5760" w:hanging="360"/>
+      </w:pPr>
+    </w:lvl>
+    <w:lvl w:ilvl="8" w:tplc="0409001B" w:tentative="1">
+      <w:start w:val="1"/>
+      <w:numFmt w:val="lowerRoman"/>
+      <w:lvlText w:val="%9."/>
+      <w:lvlJc w:val="right"/>
+      <w:pPr>
+        <w:ind w:left="6480" w:hanging="180"/>
+      </w:pPr>
+    </w:lvl>
+  </w:abstractNum>
+  <w:abstractNum w:abstractNumId="2" w15:restartNumberingAfterBreak="0">
+    <w:nsid w:val="609A36ED"/>
+    <w:multiLevelType w:val="hybridMultilevel"/>
+    <w:tmpl w:val="1BB413DE"/>
+    <w:lvl w:ilvl="0" w:tplc="97145848">
+      <w:start w:val="1"/>
+      <w:numFmt w:val="decimal"/>
+      <w:lvlText w:val="%1."/>
+      <w:lvlJc w:val="left"/>
+      <w:pPr>
+        <w:ind w:left="1080" w:hanging="360"/>
+      </w:pPr>
+      <w:rPr>
+        <w:rFonts w:hint="default"/>
+      </w:rPr>
+    </w:lvl>
+    <w:lvl w:ilvl="1" w:tplc="04090019" w:tentative="1">
+      <w:start w:val="1"/>
+      <w:numFmt w:val="lowerLetter"/>
+      <w:lvlText w:val="%2."/>
+      <w:lvlJc w:val="left"/>
+      <w:pPr>
+        <w:ind w:left="1800" w:hanging="360"/>
+      </w:pPr>
+    </w:lvl>
+    <w:lvl w:ilvl="2" w:tplc="0409001B" w:tentative="1">
+      <w:start w:val="1"/>
+      <w:numFmt w:val="lowerRoman"/>
+      <w:lvlText w:val="%3."/>
+      <w:lvlJc w:val="right"/>
+      <w:pPr>
+        <w:ind w:left="2520" w:hanging="180"/>
+      </w:pPr>
+    </w:lvl>
+    <w:lvl w:ilvl="3" w:tplc="0409000F" w:tentative="1">
+      <w:start w:val="1"/>
+      <w:numFmt w:val="decimal"/>
+      <w:lvlText w:val="%4."/>
+      <w:lvlJc w:val="left"/>
+      <w:pPr>
+        <w:ind w:left="3240" w:hanging="360"/>
+      </w:pPr>
+    </w:lvl>
+    <w:lvl w:ilvl="4" w:tplc="04090019" w:tentative="1">
+      <w:start w:val="1"/>
+      <w:numFmt w:val="lowerLetter"/>
+      <w:lvlText w:val="%5."/>
+      <w:lvlJc w:val="left"/>
+      <w:pPr>
+        <w:ind w:left="3960" w:hanging="360"/>
+      </w:pPr>
+    </w:lvl>
+    <w:lvl w:ilvl="5" w:tplc="0409001B" w:tentative="1">
+      <w:start w:val="1"/>
+      <w:numFmt w:val="lowerRoman"/>
+      <w:lvlText w:val="%6."/>
+      <w:lvlJc w:val="right"/>
+      <w:pPr>
+        <w:ind w:left="4680" w:hanging="180"/>
+      </w:pPr>
+    </w:lvl>
+    <w:lvl w:ilvl="6" w:tplc="0409000F" w:tentative="1">
+      <w:start w:val="1"/>
+      <w:numFmt w:val="decimal"/>
+      <w:lvlText w:val="%7."/>
+      <w:lvlJc w:val="left"/>
+      <w:pPr>
+        <w:ind w:left="5400" w:hanging="360"/>
+      </w:pPr>
+    </w:lvl>
+    <w:lvl w:ilvl="7" w:tplc="04090019" w:tentative="1">
+      <w:start w:val="1"/>
+      <w:numFmt w:val="lowerLetter"/>
+      <w:lvlText w:val="%8."/>
+      <w:lvlJc w:val="left"/>
+      <w:pPr>
+        <w:ind w:left="6120" w:hanging="360"/>
+      </w:pPr>
+    </w:lvl>
+    <w:lvl w:ilvl="8" w:tplc="0409001B" w:tentative="1">
+      <w:start w:val="1"/>
+      <w:numFmt w:val="lowerRoman"/>
+      <w:lvlText w:val="%9."/>
+      <w:lvlJc w:val="right"/>
+      <w:pPr>
+        <w:ind w:left="6840" w:hanging="180"/>
+      </w:pPr>
+    </w:lvl>
+  </w:abstractNum>
+  <w:abstractNum w:abstractNumId="3" w15:restartNumberingAfterBreak="0">
     <w:nsid w:val="7CC026E6"/>
     <w:multiLevelType w:val="hybridMultilevel"/>
     <w:tmpl w:val="BF10712A"/>
@@ -407,7 +907,108 @@
       </w:pPr>
     </w:lvl>
   </w:abstractNum>
+  <w:abstractNum w:abstractNumId="4" w15:restartNumberingAfterBreak="0">
+    <w:nsid w:val="7DCA79C9"/>
+    <w:multiLevelType w:val="hybridMultilevel"/>
+    <w:tmpl w:val="EA4E469C"/>
+    <w:lvl w:ilvl="0" w:tplc="04090019">
+      <w:start w:val="1"/>
+      <w:numFmt w:val="lowerLetter"/>
+      <w:lvlText w:val="%1."/>
+      <w:lvlJc w:val="left"/>
+      <w:pPr>
+        <w:ind w:left="720" w:hanging="360"/>
+      </w:pPr>
+      <w:rPr>
+        <w:rFonts w:hint="default"/>
+      </w:rPr>
+    </w:lvl>
+    <w:lvl w:ilvl="1" w:tplc="04090019" w:tentative="1">
+      <w:start w:val="1"/>
+      <w:numFmt w:val="lowerLetter"/>
+      <w:lvlText w:val="%2."/>
+      <w:lvlJc w:val="left"/>
+      <w:pPr>
+        <w:ind w:left="1440" w:hanging="360"/>
+      </w:pPr>
+    </w:lvl>
+    <w:lvl w:ilvl="2" w:tplc="0409001B" w:tentative="1">
+      <w:start w:val="1"/>
+      <w:numFmt w:val="lowerRoman"/>
+      <w:lvlText w:val="%3."/>
+      <w:lvlJc w:val="right"/>
+      <w:pPr>
+        <w:ind w:left="2160" w:hanging="180"/>
+      </w:pPr>
+    </w:lvl>
+    <w:lvl w:ilvl="3" w:tplc="0409000F" w:tentative="1">
+      <w:start w:val="1"/>
+      <w:numFmt w:val="decimal"/>
+      <w:lvlText w:val="%4."/>
+      <w:lvlJc w:val="left"/>
+      <w:pPr>
+        <w:ind w:left="2880" w:hanging="360"/>
+      </w:pPr>
+    </w:lvl>
+    <w:lvl w:ilvl="4" w:tplc="04090019" w:tentative="1">
+      <w:start w:val="1"/>
+      <w:numFmt w:val="lowerLetter"/>
+      <w:lvlText w:val="%5."/>
+      <w:lvlJc w:val="left"/>
+      <w:pPr>
+        <w:ind w:left="3600" w:hanging="360"/>
+      </w:pPr>
+    </w:lvl>
+    <w:lvl w:ilvl="5" w:tplc="0409001B" w:tentative="1">
+      <w:start w:val="1"/>
+      <w:numFmt w:val="lowerRoman"/>
+      <w:lvlText w:val="%6."/>
+      <w:lvlJc w:val="right"/>
+      <w:pPr>
+        <w:ind w:left="4320" w:hanging="180"/>
+      </w:pPr>
+    </w:lvl>
+    <w:lvl w:ilvl="6" w:tplc="0409000F" w:tentative="1">
+      <w:start w:val="1"/>
+      <w:numFmt w:val="decimal"/>
+      <w:lvlText w:val="%7."/>
+      <w:lvlJc w:val="left"/>
+      <w:pPr>
+        <w:ind w:left="5040" w:hanging="360"/>
+      </w:pPr>
+    </w:lvl>
+    <w:lvl w:ilvl="7" w:tplc="04090019" w:tentative="1">
+      <w:start w:val="1"/>
+      <w:numFmt w:val="lowerLetter"/>
+      <w:lvlText w:val="%8."/>
+      <w:lvlJc w:val="left"/>
+      <w:pPr>
+        <w:ind w:left="5760" w:hanging="360"/>
+      </w:pPr>
+    </w:lvl>
+    <w:lvl w:ilvl="8" w:tplc="0409001B" w:tentative="1">
+      <w:start w:val="1"/>
+      <w:numFmt w:val="lowerRoman"/>
+      <w:lvlText w:val="%9."/>
+      <w:lvlJc w:val="right"/>
+      <w:pPr>
+        <w:ind w:left="6480" w:hanging="180"/>
+      </w:pPr>
+    </w:lvl>
+  </w:abstractNum>
   <w:num w:numId="1">
+    <w:abstractNumId w:val="3"/>
+  </w:num>
+  <w:num w:numId="2">
+    <w:abstractNumId w:val="1"/>
+  </w:num>
+  <w:num w:numId="3">
+    <w:abstractNumId w:val="2"/>
+  </w:num>
+  <w:num w:numId="4">
+    <w:abstractNumId w:val="4"/>
+  </w:num>
+  <w:num w:numId="5">
     <w:abstractNumId w:val="0"/>
   </w:num>
 </w:numbering>

</xml_diff>

<commit_message>
lab5 p2 ratecounter base code done
</commit_message>
<xml_diff>
--- a/lab5/prelab5.docx
+++ b/lab5/prelab5.docx
@@ -62,7 +62,31 @@
     </w:p>
     <w:p>
       <w:r>
-        <w:t>3. Verilog code included in final counter.v file. 8bit counter is defined as counter_eight_bit and T flip flop is tflipflop.</w:t>
+        <w:t xml:space="preserve">3. Verilog code included in final </w:t>
+      </w:r>
+      <w:proofErr w:type="spellStart"/>
+      <w:r>
+        <w:t>counter.v</w:t>
+      </w:r>
+      <w:proofErr w:type="spellEnd"/>
+      <w:r>
+        <w:t xml:space="preserve"> file. 8bit counter is defined as </w:t>
+      </w:r>
+      <w:proofErr w:type="spellStart"/>
+      <w:r>
+        <w:t>counter_eight_bit</w:t>
+      </w:r>
+      <w:proofErr w:type="spellEnd"/>
+      <w:r>
+        <w:t xml:space="preserve"> and T flip flop is </w:t>
+      </w:r>
+      <w:proofErr w:type="spellStart"/>
+      <w:r>
+        <w:t>tflipflop</w:t>
+      </w:r>
+      <w:proofErr w:type="spellEnd"/>
+      <w:r>
+        <w:t>.</w:t>
       </w:r>
     </w:p>
     <w:p>
@@ -535,6 +559,90 @@
           <w:noProof/>
         </w:rPr>
         <w:t xml:space="preserve"> With SW[1:0] as inputs and SW[2] as reset signal.</w:t>
+      </w:r>
+    </w:p>
+    <w:p>
+      <w:pPr>
+        <w:pStyle w:val="ListParagraph"/>
+        <w:numPr>
+          <w:ilvl w:val="0"/>
+          <w:numId w:val="5"/>
+        </w:numPr>
+        <w:rPr>
+          <w:noProof/>
+        </w:rPr>
+      </w:pPr>
+      <w:r>
+        <w:rPr>
+          <w:noProof/>
+        </w:rPr>
+        <w:t>Verilog code submitted on Quercus.</w:t>
+      </w:r>
+    </w:p>
+    <w:p>
+      <w:pPr>
+        <w:pStyle w:val="ListParagraph"/>
+        <w:numPr>
+          <w:ilvl w:val="0"/>
+          <w:numId w:val="5"/>
+        </w:numPr>
+        <w:rPr>
+          <w:noProof/>
+        </w:rPr>
+      </w:pPr>
+      <w:r>
+        <w:rPr>
+          <w:noProof/>
+        </w:rPr>
+        <w:drawing>
+          <wp:inline distT="0" distB="0" distL="0" distR="0" wp14:anchorId="69A0082E" wp14:editId="4405AE3C">
+            <wp:extent cx="5731510" cy="3223895"/>
+            <wp:effectExtent l="0" t="0" r="2540" b="0"/>
+            <wp:docPr id="5" name="Picture 5"/>
+            <wp:cNvGraphicFramePr>
+              <a:graphicFrameLocks xmlns:a="http://schemas.openxmlformats.org/drawingml/2006/main" noChangeAspect="1"/>
+            </wp:cNvGraphicFramePr>
+            <a:graphic xmlns:a="http://schemas.openxmlformats.org/drawingml/2006/main">
+              <a:graphicData uri="http://schemas.openxmlformats.org/drawingml/2006/picture">
+                <pic:pic xmlns:pic="http://schemas.openxmlformats.org/drawingml/2006/picture">
+                  <pic:nvPicPr>
+                    <pic:cNvPr id="1" name=""/>
+                    <pic:cNvPicPr/>
+                  </pic:nvPicPr>
+                  <pic:blipFill>
+                    <a:blip r:embed="rId10"/>
+                    <a:stretch>
+                      <a:fillRect/>
+                    </a:stretch>
+                  </pic:blipFill>
+                  <pic:spPr>
+                    <a:xfrm>
+                      <a:off x="0" y="0"/>
+                      <a:ext cx="5731510" cy="3223895"/>
+                    </a:xfrm>
+                    <a:prstGeom prst="rect">
+                      <a:avLst/>
+                    </a:prstGeom>
+                  </pic:spPr>
+                </pic:pic>
+              </a:graphicData>
+            </a:graphic>
+          </wp:inline>
+        </w:drawing>
+      </w:r>
+    </w:p>
+    <w:p>
+      <w:pPr>
+        <w:pStyle w:val="ListParagraph"/>
+        <w:rPr>
+          <w:noProof/>
+        </w:rPr>
+      </w:pPr>
+      <w:r>
+        <w:rPr>
+          <w:noProof/>
+        </w:rPr>
+        <w:t>Simulation of rate divider with a counter set to enable every 50 clock cycles.</w:t>
       </w:r>
       <w:bookmarkStart w:id="0" w:name="_GoBack"/>
       <w:bookmarkEnd w:id="0"/>

</xml_diff>

<commit_message>
lab5 p3 finish prelab questions and add schematic
</commit_message>
<xml_diff>
--- a/lab5/prelab5.docx
+++ b/lab5/prelab5.docx
@@ -62,31 +62,7 @@
     </w:p>
     <w:p>
       <w:r>
-        <w:t xml:space="preserve">3. Verilog code included in final </w:t>
-      </w:r>
-      <w:proofErr w:type="spellStart"/>
-      <w:r>
-        <w:t>counter.v</w:t>
-      </w:r>
-      <w:proofErr w:type="spellEnd"/>
-      <w:r>
-        <w:t xml:space="preserve"> file. 8bit counter is defined as </w:t>
-      </w:r>
-      <w:proofErr w:type="spellStart"/>
-      <w:r>
-        <w:t>counter_eight_bit</w:t>
-      </w:r>
-      <w:proofErr w:type="spellEnd"/>
-      <w:r>
-        <w:t xml:space="preserve"> and T flip flop is </w:t>
-      </w:r>
-      <w:proofErr w:type="spellStart"/>
-      <w:r>
-        <w:t>tflipflop</w:t>
-      </w:r>
-      <w:proofErr w:type="spellEnd"/>
-      <w:r>
-        <w:t>.</w:t>
+        <w:t>3. Verilog code included in final counter.v file. 8bit counter is defined as counter_eight_bit and T flip flop is tflipflop.</w:t>
       </w:r>
     </w:p>
     <w:p>
@@ -644,6 +620,223 @@
         </w:rPr>
         <w:t>Simulation of rate divider with a counter set to enable every 50 clock cycles.</w:t>
       </w:r>
+    </w:p>
+    <w:p>
+      <w:pPr>
+        <w:rPr>
+          <w:noProof/>
+        </w:rPr>
+      </w:pPr>
+      <w:r>
+        <w:rPr>
+          <w:noProof/>
+        </w:rPr>
+        <w:t>Part III:</w:t>
+      </w:r>
+    </w:p>
+    <w:p>
+      <w:pPr>
+        <w:pStyle w:val="ListParagraph"/>
+        <w:numPr>
+          <w:ilvl w:val="0"/>
+          <w:numId w:val="6"/>
+        </w:numPr>
+        <w:rPr>
+          <w:noProof/>
+        </w:rPr>
+      </w:pPr>
+      <w:r>
+        <w:rPr>
+          <w:noProof/>
+        </w:rPr>
+        <w:t>S:10101000000000</w:t>
+      </w:r>
+    </w:p>
+    <w:p>
+      <w:pPr>
+        <w:pStyle w:val="ListParagraph"/>
+        <w:rPr>
+          <w:noProof/>
+        </w:rPr>
+      </w:pPr>
+      <w:r>
+        <w:rPr>
+          <w:noProof/>
+        </w:rPr>
+        <w:t>T:11100000000000</w:t>
+      </w:r>
+    </w:p>
+    <w:p>
+      <w:pPr>
+        <w:pStyle w:val="ListParagraph"/>
+        <w:rPr>
+          <w:noProof/>
+        </w:rPr>
+      </w:pPr>
+      <w:r>
+        <w:rPr>
+          <w:noProof/>
+        </w:rPr>
+        <w:t>U:10101110000000</w:t>
+      </w:r>
+    </w:p>
+    <w:p>
+      <w:pPr>
+        <w:pStyle w:val="ListParagraph"/>
+        <w:rPr>
+          <w:noProof/>
+        </w:rPr>
+      </w:pPr>
+      <w:r>
+        <w:rPr>
+          <w:noProof/>
+        </w:rPr>
+        <w:t>V:10101011100000</w:t>
+      </w:r>
+    </w:p>
+    <w:p>
+      <w:pPr>
+        <w:pStyle w:val="ListParagraph"/>
+        <w:rPr>
+          <w:noProof/>
+        </w:rPr>
+      </w:pPr>
+      <w:r>
+        <w:rPr>
+          <w:noProof/>
+        </w:rPr>
+        <w:t>W:10111011100000</w:t>
+      </w:r>
+    </w:p>
+    <w:p>
+      <w:pPr>
+        <w:pStyle w:val="ListParagraph"/>
+        <w:rPr>
+          <w:noProof/>
+        </w:rPr>
+      </w:pPr>
+      <w:r>
+        <w:rPr>
+          <w:noProof/>
+        </w:rPr>
+        <w:t>X:11101010111000</w:t>
+      </w:r>
+    </w:p>
+    <w:p>
+      <w:pPr>
+        <w:pStyle w:val="ListParagraph"/>
+        <w:rPr>
+          <w:noProof/>
+        </w:rPr>
+      </w:pPr>
+      <w:r>
+        <w:rPr>
+          <w:noProof/>
+        </w:rPr>
+        <w:t>Y:11101011101110</w:t>
+      </w:r>
+    </w:p>
+    <w:p>
+      <w:pPr>
+        <w:pStyle w:val="ListParagraph"/>
+        <w:rPr>
+          <w:noProof/>
+        </w:rPr>
+      </w:pPr>
+      <w:r>
+        <w:rPr>
+          <w:noProof/>
+        </w:rPr>
+        <w:t>Z:11101110101000</w:t>
+      </w:r>
+    </w:p>
+    <w:p>
+      <w:pPr>
+        <w:pStyle w:val="ListParagraph"/>
+        <w:rPr>
+          <w:noProof/>
+        </w:rPr>
+      </w:pPr>
+      <w:r>
+        <w:rPr>
+          <w:noProof/>
+        </w:rPr>
+        <w:t>We can use 14 bits to represent each of the letters.</w:t>
+      </w:r>
+    </w:p>
+    <w:p>
+      <w:pPr>
+        <w:rPr>
+          <w:noProof/>
+        </w:rPr>
+      </w:pPr>
+    </w:p>
+    <w:p>
+      <w:pPr>
+        <w:pStyle w:val="ListParagraph"/>
+        <w:numPr>
+          <w:ilvl w:val="0"/>
+          <w:numId w:val="6"/>
+        </w:numPr>
+        <w:rPr>
+          <w:noProof/>
+        </w:rPr>
+      </w:pPr>
+      <w:r>
+        <w:rPr>
+          <w:noProof/>
+        </w:rPr>
+        <w:lastRenderedPageBreak/>
+        <w:drawing>
+          <wp:inline distT="0" distB="0" distL="0" distR="0" wp14:anchorId="7D75A1FC" wp14:editId="723813AE">
+            <wp:extent cx="5731510" cy="3512820"/>
+            <wp:effectExtent l="0" t="0" r="2540" b="0"/>
+            <wp:docPr id="7" name="Picture 7"/>
+            <wp:cNvGraphicFramePr>
+              <a:graphicFrameLocks xmlns:a="http://schemas.openxmlformats.org/drawingml/2006/main" noChangeAspect="1"/>
+            </wp:cNvGraphicFramePr>
+            <a:graphic xmlns:a="http://schemas.openxmlformats.org/drawingml/2006/main">
+              <a:graphicData uri="http://schemas.openxmlformats.org/drawingml/2006/picture">
+                <pic:pic xmlns:pic="http://schemas.openxmlformats.org/drawingml/2006/picture">
+                  <pic:nvPicPr>
+                    <pic:cNvPr id="1" name=""/>
+                    <pic:cNvPicPr/>
+                  </pic:nvPicPr>
+                  <pic:blipFill>
+                    <a:blip r:embed="rId11"/>
+                    <a:stretch>
+                      <a:fillRect/>
+                    </a:stretch>
+                  </pic:blipFill>
+                  <pic:spPr>
+                    <a:xfrm>
+                      <a:off x="0" y="0"/>
+                      <a:ext cx="5731510" cy="3512820"/>
+                    </a:xfrm>
+                    <a:prstGeom prst="rect">
+                      <a:avLst/>
+                    </a:prstGeom>
+                  </pic:spPr>
+                </pic:pic>
+              </a:graphicData>
+            </a:graphic>
+          </wp:inline>
+        </w:drawing>
+      </w:r>
+    </w:p>
+    <w:p>
+      <w:pPr>
+        <w:pStyle w:val="ListParagraph"/>
+        <w:rPr>
+          <w:noProof/>
+        </w:rPr>
+      </w:pPr>
+      <w:r>
+        <w:rPr>
+          <w:noProof/>
+        </w:rPr>
+        <w:t>Schematic for morse encoder.</w:t>
+      </w:r>
       <w:bookmarkStart w:id="0" w:name="_GoBack"/>
       <w:bookmarkEnd w:id="0"/>
     </w:p>
@@ -660,6 +853,95 @@
 <file path=word/numbering.xml><?xml version="1.0" encoding="utf-8"?>
 <w:numbering xmlns:wpc="http://schemas.microsoft.com/office/word/2010/wordprocessingCanvas" xmlns:cx="http://schemas.microsoft.com/office/drawing/2014/chartex" xmlns:cx1="http://schemas.microsoft.com/office/drawing/2015/9/8/chartex" xmlns:cx2="http://schemas.microsoft.com/office/drawing/2015/10/21/chartex" xmlns:cx3="http://schemas.microsoft.com/office/drawing/2016/5/9/chartex" xmlns:cx4="http://schemas.microsoft.com/office/drawing/2016/5/10/chartex" xmlns:cx5="http://schemas.microsoft.com/office/drawing/2016/5/11/chartex" xmlns:cx6="http://schemas.microsoft.com/office/drawing/2016/5/12/chartex" xmlns:cx7="http://schemas.microsoft.com/office/drawing/2016/5/13/chartex" xmlns:cx8="http://schemas.microsoft.com/office/drawing/2016/5/14/chartex" xmlns:mc="http://schemas.openxmlformats.org/markup-compatibility/2006" xmlns:aink="http://schemas.microsoft.com/office/drawing/2016/ink" xmlns:am3d="http://schemas.microsoft.com/office/drawing/2017/model3d" xmlns:o="urn:schemas-microsoft-com:office:office" xmlns:r="http://schemas.openxmlformats.org/officeDocument/2006/relationships" xmlns:m="http://schemas.openxmlformats.org/officeDocument/2006/math" xmlns:v="urn:schemas-microsoft-com:vml" xmlns:wp14="http://schemas.microsoft.com/office/word/2010/wordprocessingDrawing" xmlns:wp="http://schemas.openxmlformats.org/drawingml/2006/wordprocessingDrawing" xmlns:w10="urn:schemas-microsoft-com:office:word" xmlns:w="http://schemas.openxmlformats.org/wordprocessingml/2006/main" xmlns:w14="http://schemas.microsoft.com/office/word/2010/wordml" xmlns:w15="http://schemas.microsoft.com/office/word/2012/wordml" xmlns:w16cid="http://schemas.microsoft.com/office/word/2016/wordml/cid" xmlns:w16se="http://schemas.microsoft.com/office/word/2015/wordml/symex" xmlns:wpg="http://schemas.microsoft.com/office/word/2010/wordprocessingGroup" xmlns:wpi="http://schemas.microsoft.com/office/word/2010/wordprocessingInk" xmlns:wne="http://schemas.microsoft.com/office/word/2006/wordml" xmlns:wps="http://schemas.microsoft.com/office/word/2010/wordprocessingShape" mc:Ignorable="w14 w15 w16se w16cid wp14">
   <w:abstractNum w:abstractNumId="0" w15:restartNumberingAfterBreak="0">
+    <w:nsid w:val="1E3504AA"/>
+    <w:multiLevelType w:val="hybridMultilevel"/>
+    <w:tmpl w:val="198EB2E4"/>
+    <w:lvl w:ilvl="0" w:tplc="0409000F">
+      <w:start w:val="1"/>
+      <w:numFmt w:val="decimal"/>
+      <w:lvlText w:val="%1."/>
+      <w:lvlJc w:val="left"/>
+      <w:pPr>
+        <w:ind w:left="720" w:hanging="360"/>
+      </w:pPr>
+      <w:rPr>
+        <w:rFonts w:hint="default"/>
+      </w:rPr>
+    </w:lvl>
+    <w:lvl w:ilvl="1" w:tplc="04090019" w:tentative="1">
+      <w:start w:val="1"/>
+      <w:numFmt w:val="lowerLetter"/>
+      <w:lvlText w:val="%2."/>
+      <w:lvlJc w:val="left"/>
+      <w:pPr>
+        <w:ind w:left="1440" w:hanging="360"/>
+      </w:pPr>
+    </w:lvl>
+    <w:lvl w:ilvl="2" w:tplc="0409001B" w:tentative="1">
+      <w:start w:val="1"/>
+      <w:numFmt w:val="lowerRoman"/>
+      <w:lvlText w:val="%3."/>
+      <w:lvlJc w:val="right"/>
+      <w:pPr>
+        <w:ind w:left="2160" w:hanging="180"/>
+      </w:pPr>
+    </w:lvl>
+    <w:lvl w:ilvl="3" w:tplc="0409000F" w:tentative="1">
+      <w:start w:val="1"/>
+      <w:numFmt w:val="decimal"/>
+      <w:lvlText w:val="%4."/>
+      <w:lvlJc w:val="left"/>
+      <w:pPr>
+        <w:ind w:left="2880" w:hanging="360"/>
+      </w:pPr>
+    </w:lvl>
+    <w:lvl w:ilvl="4" w:tplc="04090019" w:tentative="1">
+      <w:start w:val="1"/>
+      <w:numFmt w:val="lowerLetter"/>
+      <w:lvlText w:val="%5."/>
+      <w:lvlJc w:val="left"/>
+      <w:pPr>
+        <w:ind w:left="3600" w:hanging="360"/>
+      </w:pPr>
+    </w:lvl>
+    <w:lvl w:ilvl="5" w:tplc="0409001B" w:tentative="1">
+      <w:start w:val="1"/>
+      <w:numFmt w:val="lowerRoman"/>
+      <w:lvlText w:val="%6."/>
+      <w:lvlJc w:val="right"/>
+      <w:pPr>
+        <w:ind w:left="4320" w:hanging="180"/>
+      </w:pPr>
+    </w:lvl>
+    <w:lvl w:ilvl="6" w:tplc="0409000F" w:tentative="1">
+      <w:start w:val="1"/>
+      <w:numFmt w:val="decimal"/>
+      <w:lvlText w:val="%7."/>
+      <w:lvlJc w:val="left"/>
+      <w:pPr>
+        <w:ind w:left="5040" w:hanging="360"/>
+      </w:pPr>
+    </w:lvl>
+    <w:lvl w:ilvl="7" w:tplc="04090019" w:tentative="1">
+      <w:start w:val="1"/>
+      <w:numFmt w:val="lowerLetter"/>
+      <w:lvlText w:val="%8."/>
+      <w:lvlJc w:val="left"/>
+      <w:pPr>
+        <w:ind w:left="5760" w:hanging="360"/>
+      </w:pPr>
+    </w:lvl>
+    <w:lvl w:ilvl="8" w:tplc="0409001B" w:tentative="1">
+      <w:start w:val="1"/>
+      <w:numFmt w:val="lowerRoman"/>
+      <w:lvlText w:val="%9."/>
+      <w:lvlJc w:val="right"/>
+      <w:pPr>
+        <w:ind w:left="6480" w:hanging="180"/>
+      </w:pPr>
+    </w:lvl>
+  </w:abstractNum>
+  <w:abstractNum w:abstractNumId="1" w15:restartNumberingAfterBreak="0">
     <w:nsid w:val="4BAB2950"/>
     <w:multiLevelType w:val="hybridMultilevel"/>
     <w:tmpl w:val="C43EF33A"/>
@@ -748,7 +1030,7 @@
       </w:pPr>
     </w:lvl>
   </w:abstractNum>
-  <w:abstractNum w:abstractNumId="1" w15:restartNumberingAfterBreak="0">
+  <w:abstractNum w:abstractNumId="2" w15:restartNumberingAfterBreak="0">
     <w:nsid w:val="532914FB"/>
     <w:multiLevelType w:val="hybridMultilevel"/>
     <w:tmpl w:val="779C29B0"/>
@@ -837,7 +1119,7 @@
       </w:pPr>
     </w:lvl>
   </w:abstractNum>
-  <w:abstractNum w:abstractNumId="2" w15:restartNumberingAfterBreak="0">
+  <w:abstractNum w:abstractNumId="3" w15:restartNumberingAfterBreak="0">
     <w:nsid w:val="609A36ED"/>
     <w:multiLevelType w:val="hybridMultilevel"/>
     <w:tmpl w:val="1BB413DE"/>
@@ -926,7 +1208,7 @@
       </w:pPr>
     </w:lvl>
   </w:abstractNum>
-  <w:abstractNum w:abstractNumId="3" w15:restartNumberingAfterBreak="0">
+  <w:abstractNum w:abstractNumId="4" w15:restartNumberingAfterBreak="0">
     <w:nsid w:val="7CC026E6"/>
     <w:multiLevelType w:val="hybridMultilevel"/>
     <w:tmpl w:val="BF10712A"/>
@@ -1015,7 +1297,7 @@
       </w:pPr>
     </w:lvl>
   </w:abstractNum>
-  <w:abstractNum w:abstractNumId="4" w15:restartNumberingAfterBreak="0">
+  <w:abstractNum w:abstractNumId="5" w15:restartNumberingAfterBreak="0">
     <w:nsid w:val="7DCA79C9"/>
     <w:multiLevelType w:val="hybridMultilevel"/>
     <w:tmpl w:val="EA4E469C"/>
@@ -1105,18 +1387,21 @@
     </w:lvl>
   </w:abstractNum>
   <w:num w:numId="1">
+    <w:abstractNumId w:val="4"/>
+  </w:num>
+  <w:num w:numId="2">
+    <w:abstractNumId w:val="2"/>
+  </w:num>
+  <w:num w:numId="3">
     <w:abstractNumId w:val="3"/>
   </w:num>
-  <w:num w:numId="2">
+  <w:num w:numId="4">
+    <w:abstractNumId w:val="5"/>
+  </w:num>
+  <w:num w:numId="5">
     <w:abstractNumId w:val="1"/>
   </w:num>
-  <w:num w:numId="3">
-    <w:abstractNumId w:val="2"/>
-  </w:num>
-  <w:num w:numId="4">
-    <w:abstractNumId w:val="4"/>
-  </w:num>
-  <w:num w:numId="5">
+  <w:num w:numId="6">
     <w:abstractNumId w:val="0"/>
   </w:num>
 </w:numbering>

</xml_diff>

<commit_message>
lab5 p3 screenshots put into word file
</commit_message>
<xml_diff>
--- a/lab5/prelab5.docx
+++ b/lab5/prelab5.docx
@@ -836,6 +836,660 @@
           <w:noProof/>
         </w:rPr>
         <w:t>Schematic for morse encoder.</w:t>
+      </w:r>
+    </w:p>
+    <w:p>
+      <w:pPr>
+        <w:pStyle w:val="ListParagraph"/>
+        <w:numPr>
+          <w:ilvl w:val="0"/>
+          <w:numId w:val="6"/>
+        </w:numPr>
+        <w:rPr>
+          <w:noProof/>
+        </w:rPr>
+      </w:pPr>
+      <w:r>
+        <w:rPr>
+          <w:noProof/>
+        </w:rPr>
+        <w:t>Verilog code for morse encoder submitted on Quercus.</w:t>
+      </w:r>
+    </w:p>
+    <w:p>
+      <w:pPr>
+        <w:pStyle w:val="ListParagraph"/>
+        <w:numPr>
+          <w:ilvl w:val="0"/>
+          <w:numId w:val="6"/>
+        </w:numPr>
+        <w:rPr>
+          <w:noProof/>
+        </w:rPr>
+      </w:pPr>
+      <w:r>
+        <w:rPr>
+          <w:noProof/>
+        </w:rPr>
+        <w:t>All screenshots of 8 possible outputs for letters S, T, U, V, W, X, Y, Z included below:</w:t>
+      </w:r>
+    </w:p>
+    <w:p>
+      <w:pPr>
+        <w:rPr>
+          <w:noProof/>
+        </w:rPr>
+      </w:pPr>
+      <w:r>
+        <w:rPr>
+          <w:noProof/>
+        </w:rPr>
+        <w:drawing>
+          <wp:inline distT="0" distB="0" distL="0" distR="0" wp14:anchorId="207513A4" wp14:editId="2C6CAB98">
+            <wp:extent cx="5720715" cy="3218180"/>
+            <wp:effectExtent l="0" t="0" r="0" b="1270"/>
+            <wp:docPr id="10" name="Picture 10"/>
+            <wp:cNvGraphicFramePr>
+              <a:graphicFrameLocks xmlns:a="http://schemas.openxmlformats.org/drawingml/2006/main" noChangeAspect="1"/>
+            </wp:cNvGraphicFramePr>
+            <a:graphic xmlns:a="http://schemas.openxmlformats.org/drawingml/2006/main">
+              <a:graphicData uri="http://schemas.openxmlformats.org/drawingml/2006/picture">
+                <pic:pic xmlns:pic="http://schemas.openxmlformats.org/drawingml/2006/picture">
+                  <pic:nvPicPr>
+                    <pic:cNvPr id="0" name="Picture 3"/>
+                    <pic:cNvPicPr>
+                      <a:picLocks noChangeAspect="1" noChangeArrowheads="1"/>
+                    </pic:cNvPicPr>
+                  </pic:nvPicPr>
+                  <pic:blipFill>
+                    <a:blip r:embed="rId12" cstate="print">
+                      <a:extLst>
+                        <a:ext uri="{28A0092B-C50C-407E-A947-70E740481C1C}">
+                          <a14:useLocalDpi xmlns:a14="http://schemas.microsoft.com/office/drawing/2010/main" val="0"/>
+                        </a:ext>
+                      </a:extLst>
+                    </a:blip>
+                    <a:srcRect/>
+                    <a:stretch>
+                      <a:fillRect/>
+                    </a:stretch>
+                  </pic:blipFill>
+                  <pic:spPr bwMode="auto">
+                    <a:xfrm>
+                      <a:off x="0" y="0"/>
+                      <a:ext cx="5720715" cy="3218180"/>
+                    </a:xfrm>
+                    <a:prstGeom prst="rect">
+                      <a:avLst/>
+                    </a:prstGeom>
+                    <a:noFill/>
+                    <a:ln>
+                      <a:noFill/>
+                    </a:ln>
+                  </pic:spPr>
+                </pic:pic>
+              </a:graphicData>
+            </a:graphic>
+          </wp:inline>
+        </w:drawing>
+      </w:r>
+    </w:p>
+    <w:p>
+      <w:pPr>
+        <w:rPr>
+          <w:noProof/>
+        </w:rPr>
+      </w:pPr>
+      <w:r>
+        <w:rPr>
+          <w:noProof/>
+        </w:rPr>
+        <w:t>Output S</w:t>
+      </w:r>
+    </w:p>
+    <w:p>
+      <w:pPr>
+        <w:rPr>
+          <w:noProof/>
+        </w:rPr>
+      </w:pPr>
+      <w:r>
+        <w:rPr>
+          <w:noProof/>
+        </w:rPr>
+        <w:lastRenderedPageBreak/>
+        <w:drawing>
+          <wp:inline distT="0" distB="0" distL="0" distR="0" wp14:anchorId="6CD3869B" wp14:editId="7F2627C1">
+            <wp:extent cx="5720715" cy="3218180"/>
+            <wp:effectExtent l="0" t="0" r="0" b="1270"/>
+            <wp:docPr id="11" name="Picture 11"/>
+            <wp:cNvGraphicFramePr>
+              <a:graphicFrameLocks xmlns:a="http://schemas.openxmlformats.org/drawingml/2006/main" noChangeAspect="1"/>
+            </wp:cNvGraphicFramePr>
+            <a:graphic xmlns:a="http://schemas.openxmlformats.org/drawingml/2006/main">
+              <a:graphicData uri="http://schemas.openxmlformats.org/drawingml/2006/picture">
+                <pic:pic xmlns:pic="http://schemas.openxmlformats.org/drawingml/2006/picture">
+                  <pic:nvPicPr>
+                    <pic:cNvPr id="0" name="Picture 4"/>
+                    <pic:cNvPicPr>
+                      <a:picLocks noChangeAspect="1" noChangeArrowheads="1"/>
+                    </pic:cNvPicPr>
+                  </pic:nvPicPr>
+                  <pic:blipFill>
+                    <a:blip r:embed="rId13" cstate="print">
+                      <a:extLst>
+                        <a:ext uri="{28A0092B-C50C-407E-A947-70E740481C1C}">
+                          <a14:useLocalDpi xmlns:a14="http://schemas.microsoft.com/office/drawing/2010/main" val="0"/>
+                        </a:ext>
+                      </a:extLst>
+                    </a:blip>
+                    <a:srcRect/>
+                    <a:stretch>
+                      <a:fillRect/>
+                    </a:stretch>
+                  </pic:blipFill>
+                  <pic:spPr bwMode="auto">
+                    <a:xfrm>
+                      <a:off x="0" y="0"/>
+                      <a:ext cx="5720715" cy="3218180"/>
+                    </a:xfrm>
+                    <a:prstGeom prst="rect">
+                      <a:avLst/>
+                    </a:prstGeom>
+                    <a:noFill/>
+                    <a:ln>
+                      <a:noFill/>
+                    </a:ln>
+                  </pic:spPr>
+                </pic:pic>
+              </a:graphicData>
+            </a:graphic>
+          </wp:inline>
+        </w:drawing>
+      </w:r>
+    </w:p>
+    <w:p>
+      <w:pPr>
+        <w:rPr>
+          <w:noProof/>
+        </w:rPr>
+      </w:pPr>
+      <w:r>
+        <w:rPr>
+          <w:noProof/>
+        </w:rPr>
+        <w:t>Output T</w:t>
+      </w:r>
+    </w:p>
+    <w:p>
+      <w:pPr>
+        <w:rPr>
+          <w:noProof/>
+        </w:rPr>
+      </w:pPr>
+      <w:r>
+        <w:rPr>
+          <w:noProof/>
+        </w:rPr>
+        <w:drawing>
+          <wp:inline distT="0" distB="0" distL="0" distR="0" wp14:anchorId="6AC2F972" wp14:editId="06C431F4">
+            <wp:extent cx="5720715" cy="3218180"/>
+            <wp:effectExtent l="0" t="0" r="0" b="1270"/>
+            <wp:docPr id="12" name="Picture 12"/>
+            <wp:cNvGraphicFramePr>
+              <a:graphicFrameLocks xmlns:a="http://schemas.openxmlformats.org/drawingml/2006/main" noChangeAspect="1"/>
+            </wp:cNvGraphicFramePr>
+            <a:graphic xmlns:a="http://schemas.openxmlformats.org/drawingml/2006/main">
+              <a:graphicData uri="http://schemas.openxmlformats.org/drawingml/2006/picture">
+                <pic:pic xmlns:pic="http://schemas.openxmlformats.org/drawingml/2006/picture">
+                  <pic:nvPicPr>
+                    <pic:cNvPr id="0" name="Picture 5"/>
+                    <pic:cNvPicPr>
+                      <a:picLocks noChangeAspect="1" noChangeArrowheads="1"/>
+                    </pic:cNvPicPr>
+                  </pic:nvPicPr>
+                  <pic:blipFill>
+                    <a:blip r:embed="rId14" cstate="print">
+                      <a:extLst>
+                        <a:ext uri="{28A0092B-C50C-407E-A947-70E740481C1C}">
+                          <a14:useLocalDpi xmlns:a14="http://schemas.microsoft.com/office/drawing/2010/main" val="0"/>
+                        </a:ext>
+                      </a:extLst>
+                    </a:blip>
+                    <a:srcRect/>
+                    <a:stretch>
+                      <a:fillRect/>
+                    </a:stretch>
+                  </pic:blipFill>
+                  <pic:spPr bwMode="auto">
+                    <a:xfrm>
+                      <a:off x="0" y="0"/>
+                      <a:ext cx="5720715" cy="3218180"/>
+                    </a:xfrm>
+                    <a:prstGeom prst="rect">
+                      <a:avLst/>
+                    </a:prstGeom>
+                    <a:noFill/>
+                    <a:ln>
+                      <a:noFill/>
+                    </a:ln>
+                  </pic:spPr>
+                </pic:pic>
+              </a:graphicData>
+            </a:graphic>
+          </wp:inline>
+        </w:drawing>
+      </w:r>
+    </w:p>
+    <w:p>
+      <w:pPr>
+        <w:rPr>
+          <w:noProof/>
+        </w:rPr>
+      </w:pPr>
+      <w:r>
+        <w:rPr>
+          <w:noProof/>
+        </w:rPr>
+        <w:t>Output U</w:t>
+      </w:r>
+    </w:p>
+    <w:p>
+      <w:pPr>
+        <w:rPr>
+          <w:noProof/>
+        </w:rPr>
+      </w:pPr>
+      <w:r>
+        <w:rPr>
+          <w:noProof/>
+        </w:rPr>
+        <w:lastRenderedPageBreak/>
+        <w:drawing>
+          <wp:inline distT="0" distB="0" distL="0" distR="0" wp14:anchorId="00EE90AD" wp14:editId="2760D98F">
+            <wp:extent cx="5720715" cy="3218180"/>
+            <wp:effectExtent l="0" t="0" r="0" b="1270"/>
+            <wp:docPr id="13" name="Picture 13"/>
+            <wp:cNvGraphicFramePr>
+              <a:graphicFrameLocks xmlns:a="http://schemas.openxmlformats.org/drawingml/2006/main" noChangeAspect="1"/>
+            </wp:cNvGraphicFramePr>
+            <a:graphic xmlns:a="http://schemas.openxmlformats.org/drawingml/2006/main">
+              <a:graphicData uri="http://schemas.openxmlformats.org/drawingml/2006/picture">
+                <pic:pic xmlns:pic="http://schemas.openxmlformats.org/drawingml/2006/picture">
+                  <pic:nvPicPr>
+                    <pic:cNvPr id="0" name="Picture 6"/>
+                    <pic:cNvPicPr>
+                      <a:picLocks noChangeAspect="1" noChangeArrowheads="1"/>
+                    </pic:cNvPicPr>
+                  </pic:nvPicPr>
+                  <pic:blipFill>
+                    <a:blip r:embed="rId15" cstate="print">
+                      <a:extLst>
+                        <a:ext uri="{28A0092B-C50C-407E-A947-70E740481C1C}">
+                          <a14:useLocalDpi xmlns:a14="http://schemas.microsoft.com/office/drawing/2010/main" val="0"/>
+                        </a:ext>
+                      </a:extLst>
+                    </a:blip>
+                    <a:srcRect/>
+                    <a:stretch>
+                      <a:fillRect/>
+                    </a:stretch>
+                  </pic:blipFill>
+                  <pic:spPr bwMode="auto">
+                    <a:xfrm>
+                      <a:off x="0" y="0"/>
+                      <a:ext cx="5720715" cy="3218180"/>
+                    </a:xfrm>
+                    <a:prstGeom prst="rect">
+                      <a:avLst/>
+                    </a:prstGeom>
+                    <a:noFill/>
+                    <a:ln>
+                      <a:noFill/>
+                    </a:ln>
+                  </pic:spPr>
+                </pic:pic>
+              </a:graphicData>
+            </a:graphic>
+          </wp:inline>
+        </w:drawing>
+      </w:r>
+    </w:p>
+    <w:p>
+      <w:pPr>
+        <w:rPr>
+          <w:noProof/>
+        </w:rPr>
+      </w:pPr>
+      <w:r>
+        <w:rPr>
+          <w:noProof/>
+        </w:rPr>
+        <w:t xml:space="preserve">Output </w:t>
+      </w:r>
+      <w:r>
+        <w:rPr>
+          <w:noProof/>
+        </w:rPr>
+        <w:t>V</w:t>
+      </w:r>
+    </w:p>
+    <w:p>
+      <w:pPr>
+        <w:rPr>
+          <w:noProof/>
+        </w:rPr>
+      </w:pPr>
+      <w:r>
+        <w:rPr>
+          <w:noProof/>
+        </w:rPr>
+        <w:drawing>
+          <wp:inline distT="0" distB="0" distL="0" distR="0" wp14:anchorId="2D83A501" wp14:editId="70D29B06">
+            <wp:extent cx="5720715" cy="3218180"/>
+            <wp:effectExtent l="0" t="0" r="0" b="1270"/>
+            <wp:docPr id="14" name="Picture 14"/>
+            <wp:cNvGraphicFramePr>
+              <a:graphicFrameLocks xmlns:a="http://schemas.openxmlformats.org/drawingml/2006/main" noChangeAspect="1"/>
+            </wp:cNvGraphicFramePr>
+            <a:graphic xmlns:a="http://schemas.openxmlformats.org/drawingml/2006/main">
+              <a:graphicData uri="http://schemas.openxmlformats.org/drawingml/2006/picture">
+                <pic:pic xmlns:pic="http://schemas.openxmlformats.org/drawingml/2006/picture">
+                  <pic:nvPicPr>
+                    <pic:cNvPr id="0" name="Picture 7"/>
+                    <pic:cNvPicPr>
+                      <a:picLocks noChangeAspect="1" noChangeArrowheads="1"/>
+                    </pic:cNvPicPr>
+                  </pic:nvPicPr>
+                  <pic:blipFill>
+                    <a:blip r:embed="rId16" cstate="print">
+                      <a:extLst>
+                        <a:ext uri="{28A0092B-C50C-407E-A947-70E740481C1C}">
+                          <a14:useLocalDpi xmlns:a14="http://schemas.microsoft.com/office/drawing/2010/main" val="0"/>
+                        </a:ext>
+                      </a:extLst>
+                    </a:blip>
+                    <a:srcRect/>
+                    <a:stretch>
+                      <a:fillRect/>
+                    </a:stretch>
+                  </pic:blipFill>
+                  <pic:spPr bwMode="auto">
+                    <a:xfrm>
+                      <a:off x="0" y="0"/>
+                      <a:ext cx="5720715" cy="3218180"/>
+                    </a:xfrm>
+                    <a:prstGeom prst="rect">
+                      <a:avLst/>
+                    </a:prstGeom>
+                    <a:noFill/>
+                    <a:ln>
+                      <a:noFill/>
+                    </a:ln>
+                  </pic:spPr>
+                </pic:pic>
+              </a:graphicData>
+            </a:graphic>
+          </wp:inline>
+        </w:drawing>
+      </w:r>
+    </w:p>
+    <w:p>
+      <w:pPr>
+        <w:rPr>
+          <w:noProof/>
+        </w:rPr>
+      </w:pPr>
+      <w:r>
+        <w:rPr>
+          <w:noProof/>
+        </w:rPr>
+        <w:t xml:space="preserve">Output </w:t>
+      </w:r>
+      <w:r>
+        <w:rPr>
+          <w:noProof/>
+        </w:rPr>
+        <w:t>W</w:t>
+      </w:r>
+    </w:p>
+    <w:p>
+      <w:pPr>
+        <w:rPr>
+          <w:noProof/>
+        </w:rPr>
+      </w:pPr>
+      <w:r>
+        <w:rPr>
+          <w:noProof/>
+        </w:rPr>
+        <w:lastRenderedPageBreak/>
+        <w:drawing>
+          <wp:inline distT="0" distB="0" distL="0" distR="0" wp14:anchorId="42350972" wp14:editId="1964B7E0">
+            <wp:extent cx="5720715" cy="3218180"/>
+            <wp:effectExtent l="0" t="0" r="0" b="1270"/>
+            <wp:docPr id="15" name="Picture 15"/>
+            <wp:cNvGraphicFramePr>
+              <a:graphicFrameLocks xmlns:a="http://schemas.openxmlformats.org/drawingml/2006/main" noChangeAspect="1"/>
+            </wp:cNvGraphicFramePr>
+            <a:graphic xmlns:a="http://schemas.openxmlformats.org/drawingml/2006/main">
+              <a:graphicData uri="http://schemas.openxmlformats.org/drawingml/2006/picture">
+                <pic:pic xmlns:pic="http://schemas.openxmlformats.org/drawingml/2006/picture">
+                  <pic:nvPicPr>
+                    <pic:cNvPr id="0" name="Picture 8"/>
+                    <pic:cNvPicPr>
+                      <a:picLocks noChangeAspect="1" noChangeArrowheads="1"/>
+                    </pic:cNvPicPr>
+                  </pic:nvPicPr>
+                  <pic:blipFill>
+                    <a:blip r:embed="rId17" cstate="print">
+                      <a:extLst>
+                        <a:ext uri="{28A0092B-C50C-407E-A947-70E740481C1C}">
+                          <a14:useLocalDpi xmlns:a14="http://schemas.microsoft.com/office/drawing/2010/main" val="0"/>
+                        </a:ext>
+                      </a:extLst>
+                    </a:blip>
+                    <a:srcRect/>
+                    <a:stretch>
+                      <a:fillRect/>
+                    </a:stretch>
+                  </pic:blipFill>
+                  <pic:spPr bwMode="auto">
+                    <a:xfrm>
+                      <a:off x="0" y="0"/>
+                      <a:ext cx="5720715" cy="3218180"/>
+                    </a:xfrm>
+                    <a:prstGeom prst="rect">
+                      <a:avLst/>
+                    </a:prstGeom>
+                    <a:noFill/>
+                    <a:ln>
+                      <a:noFill/>
+                    </a:ln>
+                  </pic:spPr>
+                </pic:pic>
+              </a:graphicData>
+            </a:graphic>
+          </wp:inline>
+        </w:drawing>
+      </w:r>
+    </w:p>
+    <w:p>
+      <w:pPr>
+        <w:rPr>
+          <w:noProof/>
+        </w:rPr>
+      </w:pPr>
+      <w:r>
+        <w:rPr>
+          <w:noProof/>
+        </w:rPr>
+        <w:t xml:space="preserve">Output </w:t>
+      </w:r>
+      <w:r>
+        <w:rPr>
+          <w:noProof/>
+        </w:rPr>
+        <w:t>X</w:t>
+      </w:r>
+    </w:p>
+    <w:p>
+      <w:pPr>
+        <w:rPr>
+          <w:noProof/>
+        </w:rPr>
+      </w:pPr>
+      <w:r>
+        <w:rPr>
+          <w:noProof/>
+        </w:rPr>
+        <w:drawing>
+          <wp:inline distT="0" distB="0" distL="0" distR="0" wp14:anchorId="0D0AFF03" wp14:editId="565A7DE9">
+            <wp:extent cx="5720715" cy="3218180"/>
+            <wp:effectExtent l="0" t="0" r="0" b="1270"/>
+            <wp:docPr id="16" name="Picture 16"/>
+            <wp:cNvGraphicFramePr>
+              <a:graphicFrameLocks xmlns:a="http://schemas.openxmlformats.org/drawingml/2006/main" noChangeAspect="1"/>
+            </wp:cNvGraphicFramePr>
+            <a:graphic xmlns:a="http://schemas.openxmlformats.org/drawingml/2006/main">
+              <a:graphicData uri="http://schemas.openxmlformats.org/drawingml/2006/picture">
+                <pic:pic xmlns:pic="http://schemas.openxmlformats.org/drawingml/2006/picture">
+                  <pic:nvPicPr>
+                    <pic:cNvPr id="0" name="Picture 9"/>
+                    <pic:cNvPicPr>
+                      <a:picLocks noChangeAspect="1" noChangeArrowheads="1"/>
+                    </pic:cNvPicPr>
+                  </pic:nvPicPr>
+                  <pic:blipFill>
+                    <a:blip r:embed="rId18" cstate="print">
+                      <a:extLst>
+                        <a:ext uri="{28A0092B-C50C-407E-A947-70E740481C1C}">
+                          <a14:useLocalDpi xmlns:a14="http://schemas.microsoft.com/office/drawing/2010/main" val="0"/>
+                        </a:ext>
+                      </a:extLst>
+                    </a:blip>
+                    <a:srcRect/>
+                    <a:stretch>
+                      <a:fillRect/>
+                    </a:stretch>
+                  </pic:blipFill>
+                  <pic:spPr bwMode="auto">
+                    <a:xfrm>
+                      <a:off x="0" y="0"/>
+                      <a:ext cx="5720715" cy="3218180"/>
+                    </a:xfrm>
+                    <a:prstGeom prst="rect">
+                      <a:avLst/>
+                    </a:prstGeom>
+                    <a:noFill/>
+                    <a:ln>
+                      <a:noFill/>
+                    </a:ln>
+                  </pic:spPr>
+                </pic:pic>
+              </a:graphicData>
+            </a:graphic>
+          </wp:inline>
+        </w:drawing>
+      </w:r>
+    </w:p>
+    <w:p>
+      <w:pPr>
+        <w:rPr>
+          <w:noProof/>
+        </w:rPr>
+      </w:pPr>
+      <w:r>
+        <w:rPr>
+          <w:noProof/>
+        </w:rPr>
+        <w:t xml:space="preserve">Output </w:t>
+      </w:r>
+      <w:r>
+        <w:rPr>
+          <w:noProof/>
+        </w:rPr>
+        <w:t>Y</w:t>
+      </w:r>
+    </w:p>
+    <w:p>
+      <w:pPr>
+        <w:rPr>
+          <w:noProof/>
+        </w:rPr>
+      </w:pPr>
+      <w:r>
+        <w:rPr>
+          <w:noProof/>
+        </w:rPr>
+        <w:lastRenderedPageBreak/>
+        <w:drawing>
+          <wp:inline distT="0" distB="0" distL="0" distR="0" wp14:anchorId="1EE6DB59" wp14:editId="668FCB06">
+            <wp:extent cx="5720715" cy="3218180"/>
+            <wp:effectExtent l="0" t="0" r="0" b="1270"/>
+            <wp:docPr id="17" name="Picture 17"/>
+            <wp:cNvGraphicFramePr>
+              <a:graphicFrameLocks xmlns:a="http://schemas.openxmlformats.org/drawingml/2006/main" noChangeAspect="1"/>
+            </wp:cNvGraphicFramePr>
+            <a:graphic xmlns:a="http://schemas.openxmlformats.org/drawingml/2006/main">
+              <a:graphicData uri="http://schemas.openxmlformats.org/drawingml/2006/picture">
+                <pic:pic xmlns:pic="http://schemas.openxmlformats.org/drawingml/2006/picture">
+                  <pic:nvPicPr>
+                    <pic:cNvPr id="0" name="Picture 10"/>
+                    <pic:cNvPicPr>
+                      <a:picLocks noChangeAspect="1" noChangeArrowheads="1"/>
+                    </pic:cNvPicPr>
+                  </pic:nvPicPr>
+                  <pic:blipFill>
+                    <a:blip r:embed="rId19" cstate="print">
+                      <a:extLst>
+                        <a:ext uri="{28A0092B-C50C-407E-A947-70E740481C1C}">
+                          <a14:useLocalDpi xmlns:a14="http://schemas.microsoft.com/office/drawing/2010/main" val="0"/>
+                        </a:ext>
+                      </a:extLst>
+                    </a:blip>
+                    <a:srcRect/>
+                    <a:stretch>
+                      <a:fillRect/>
+                    </a:stretch>
+                  </pic:blipFill>
+                  <pic:spPr bwMode="auto">
+                    <a:xfrm>
+                      <a:off x="0" y="0"/>
+                      <a:ext cx="5720715" cy="3218180"/>
+                    </a:xfrm>
+                    <a:prstGeom prst="rect">
+                      <a:avLst/>
+                    </a:prstGeom>
+                    <a:noFill/>
+                    <a:ln>
+                      <a:noFill/>
+                    </a:ln>
+                  </pic:spPr>
+                </pic:pic>
+              </a:graphicData>
+            </a:graphic>
+          </wp:inline>
+        </w:drawing>
+      </w:r>
+    </w:p>
+    <w:p>
+      <w:pPr>
+        <w:rPr>
+          <w:noProof/>
+        </w:rPr>
+      </w:pPr>
+      <w:r>
+        <w:rPr>
+          <w:noProof/>
+        </w:rPr>
+        <w:t xml:space="preserve">Output </w:t>
+      </w:r>
+      <w:r>
+        <w:rPr>
+          <w:noProof/>
+        </w:rPr>
+        <w:t>Z</w:t>
       </w:r>
       <w:bookmarkStart w:id="0" w:name="_GoBack"/>
       <w:bookmarkEnd w:id="0"/>

</xml_diff>

<commit_message>
lab5 add prelab pdf
</commit_message>
<xml_diff>
--- a/lab5/prelab5.docx
+++ b/lab5/prelab5.docx
@@ -112,7 +112,13 @@
     </w:p>
     <w:p>
       <w:r>
-        <w:t>Simulation for the eight bit counter, it counts correctly and resets at the end when number overflows.</w:t>
+        <w:t xml:space="preserve">Simulation for the </w:t>
+      </w:r>
+      <w:r>
+        <w:t>eight-bit</w:t>
+      </w:r>
+      <w:r>
+        <w:t xml:space="preserve"> counter, it counts correctly and resets at the end when number overflows.</w:t>
       </w:r>
     </w:p>
     <w:p/>
@@ -310,17 +316,24 @@
           <w:noProof/>
         </w:rPr>
       </w:pPr>
-    </w:p>
-    <w:p>
-      <w:pPr>
-        <w:rPr>
-          <w:noProof/>
-        </w:rPr>
-      </w:pPr>
-      <w:r>
-        <w:rPr>
-          <w:noProof/>
-        </w:rPr>
+      <w:r>
+        <w:rPr>
+          <w:noProof/>
+        </w:rPr>
+        <w:br w:type="page"/>
+      </w:r>
+    </w:p>
+    <w:p>
+      <w:pPr>
+        <w:rPr>
+          <w:noProof/>
+        </w:rPr>
+      </w:pPr>
+      <w:r>
+        <w:rPr>
+          <w:noProof/>
+        </w:rPr>
+        <w:lastRenderedPageBreak/>
         <w:t>Part II:</w:t>
       </w:r>
     </w:p>
@@ -401,6 +414,12 @@
         <w:rPr>
           <w:noProof/>
         </w:rPr>
+        <w:t xml:space="preserve"> for the counter to count from 0-9</w:t>
+      </w:r>
+      <w:r>
+        <w:rPr>
+          <w:noProof/>
+        </w:rPr>
         <w:t>.</w:t>
       </w:r>
     </w:p>
@@ -427,7 +446,19 @@
         <w:rPr>
           <w:noProof/>
         </w:rPr>
-        <w:t>The period of the clock is extremely short, so it is likely that the LED’s do not have time to completely switch off, and hence consistently red segments will be displayed. i.e. the hex displays will consisitently show ‘8’.</w:t>
+        <w:t xml:space="preserve">The period of the clock is extremely short, so it is likely that the LED’s do not have time to completely switch off, and hence consistently red segments will be displayed. i.e. the hex displays will </w:t>
+      </w:r>
+      <w:r>
+        <w:rPr>
+          <w:noProof/>
+        </w:rPr>
+        <w:t>consistently</w:t>
+      </w:r>
+      <w:r>
+        <w:rPr>
+          <w:noProof/>
+        </w:rPr>
+        <w:t xml:space="preserve"> show ‘8’.</w:t>
       </w:r>
     </w:p>
     <w:p>
@@ -479,7 +510,6 @@
         <w:rPr>
           <w:noProof/>
         </w:rPr>
-        <w:lastRenderedPageBreak/>
         <w:drawing>
           <wp:inline distT="0" distB="0" distL="0" distR="0" wp14:anchorId="62933D11" wp14:editId="5E3B7B07">
             <wp:extent cx="5731510" cy="1587500"/>
@@ -620,17 +650,33 @@
         </w:rPr>
         <w:t>Simulation of rate divider with a counter set to enable every 50 clock cycles.</w:t>
       </w:r>
-    </w:p>
-    <w:p>
-      <w:pPr>
-        <w:rPr>
-          <w:noProof/>
-        </w:rPr>
-      </w:pPr>
-      <w:r>
-        <w:rPr>
-          <w:noProof/>
-        </w:rPr>
+      <w:bookmarkStart w:id="0" w:name="_GoBack"/>
+      <w:bookmarkEnd w:id="0"/>
+    </w:p>
+    <w:p>
+      <w:pPr>
+        <w:rPr>
+          <w:noProof/>
+        </w:rPr>
+      </w:pPr>
+      <w:r>
+        <w:rPr>
+          <w:noProof/>
+        </w:rPr>
+        <w:br w:type="page"/>
+      </w:r>
+    </w:p>
+    <w:p>
+      <w:pPr>
+        <w:rPr>
+          <w:noProof/>
+        </w:rPr>
+      </w:pPr>
+      <w:r>
+        <w:rPr>
+          <w:noProof/>
+        </w:rPr>
+        <w:lastRenderedPageBreak/>
         <w:t>Part III:</w:t>
       </w:r>
     </w:p>
@@ -786,7 +832,6 @@
         <w:rPr>
           <w:noProof/>
         </w:rPr>
-        <w:lastRenderedPageBreak/>
         <w:drawing>
           <wp:inline distT="0" distB="0" distL="0" distR="0" wp14:anchorId="7D75A1FC" wp14:editId="723813AE">
             <wp:extent cx="5731510" cy="3512820"/>
@@ -884,6 +929,7 @@
         <w:rPr>
           <w:noProof/>
         </w:rPr>
+        <w:lastRenderedPageBreak/>
         <w:drawing>
           <wp:inline distT="0" distB="0" distL="0" distR="0" wp14:anchorId="207513A4" wp14:editId="2C6CAB98">
             <wp:extent cx="5720715" cy="3218180"/>
@@ -957,7 +1003,6 @@
         <w:rPr>
           <w:noProof/>
         </w:rPr>
-        <w:lastRenderedPageBreak/>
         <w:drawing>
           <wp:inline distT="0" distB="0" distL="0" distR="0" wp14:anchorId="6CD3869B" wp14:editId="7F2627C1">
             <wp:extent cx="5720715" cy="3218180"/>
@@ -1031,6 +1076,7 @@
         <w:rPr>
           <w:noProof/>
         </w:rPr>
+        <w:lastRenderedPageBreak/>
         <w:drawing>
           <wp:inline distT="0" distB="0" distL="0" distR="0" wp14:anchorId="6AC2F972" wp14:editId="06C431F4">
             <wp:extent cx="5720715" cy="3218180"/>
@@ -1104,7 +1150,6 @@
         <w:rPr>
           <w:noProof/>
         </w:rPr>
-        <w:lastRenderedPageBreak/>
         <w:drawing>
           <wp:inline distT="0" distB="0" distL="0" distR="0" wp14:anchorId="00EE90AD" wp14:editId="2760D98F">
             <wp:extent cx="5720715" cy="3218180"/>
@@ -1165,25 +1210,20 @@
         <w:rPr>
           <w:noProof/>
         </w:rPr>
-        <w:t xml:space="preserve">Output </w:t>
-      </w:r>
-      <w:r>
-        <w:rPr>
-          <w:noProof/>
-        </w:rPr>
-        <w:t>V</w:t>
-      </w:r>
-    </w:p>
-    <w:p>
-      <w:pPr>
-        <w:rPr>
-          <w:noProof/>
-        </w:rPr>
-      </w:pPr>
-      <w:r>
-        <w:rPr>
-          <w:noProof/>
-        </w:rPr>
+        <w:t>Output V</w:t>
+      </w:r>
+    </w:p>
+    <w:p>
+      <w:pPr>
+        <w:rPr>
+          <w:noProof/>
+        </w:rPr>
+      </w:pPr>
+      <w:r>
+        <w:rPr>
+          <w:noProof/>
+        </w:rPr>
+        <w:lastRenderedPageBreak/>
         <w:drawing>
           <wp:inline distT="0" distB="0" distL="0" distR="0" wp14:anchorId="2D83A501" wp14:editId="70D29B06">
             <wp:extent cx="5720715" cy="3218180"/>
@@ -1244,26 +1284,19 @@
         <w:rPr>
           <w:noProof/>
         </w:rPr>
-        <w:t xml:space="preserve">Output </w:t>
-      </w:r>
-      <w:r>
-        <w:rPr>
-          <w:noProof/>
-        </w:rPr>
-        <w:t>W</w:t>
-      </w:r>
-    </w:p>
-    <w:p>
-      <w:pPr>
-        <w:rPr>
-          <w:noProof/>
-        </w:rPr>
-      </w:pPr>
-      <w:r>
-        <w:rPr>
-          <w:noProof/>
-        </w:rPr>
-        <w:lastRenderedPageBreak/>
+        <w:t>Output W</w:t>
+      </w:r>
+    </w:p>
+    <w:p>
+      <w:pPr>
+        <w:rPr>
+          <w:noProof/>
+        </w:rPr>
+      </w:pPr>
+      <w:r>
+        <w:rPr>
+          <w:noProof/>
+        </w:rPr>
         <w:drawing>
           <wp:inline distT="0" distB="0" distL="0" distR="0" wp14:anchorId="42350972" wp14:editId="1964B7E0">
             <wp:extent cx="5720715" cy="3218180"/>
@@ -1324,25 +1357,20 @@
         <w:rPr>
           <w:noProof/>
         </w:rPr>
-        <w:t xml:space="preserve">Output </w:t>
-      </w:r>
-      <w:r>
-        <w:rPr>
-          <w:noProof/>
-        </w:rPr>
-        <w:t>X</w:t>
-      </w:r>
-    </w:p>
-    <w:p>
-      <w:pPr>
-        <w:rPr>
-          <w:noProof/>
-        </w:rPr>
-      </w:pPr>
-      <w:r>
-        <w:rPr>
-          <w:noProof/>
-        </w:rPr>
+        <w:t>Output X</w:t>
+      </w:r>
+    </w:p>
+    <w:p>
+      <w:pPr>
+        <w:rPr>
+          <w:noProof/>
+        </w:rPr>
+      </w:pPr>
+      <w:r>
+        <w:rPr>
+          <w:noProof/>
+        </w:rPr>
+        <w:lastRenderedPageBreak/>
         <w:drawing>
           <wp:inline distT="0" distB="0" distL="0" distR="0" wp14:anchorId="0D0AFF03" wp14:editId="565A7DE9">
             <wp:extent cx="5720715" cy="3218180"/>
@@ -1403,26 +1431,19 @@
         <w:rPr>
           <w:noProof/>
         </w:rPr>
-        <w:t xml:space="preserve">Output </w:t>
-      </w:r>
-      <w:r>
-        <w:rPr>
-          <w:noProof/>
-        </w:rPr>
-        <w:t>Y</w:t>
-      </w:r>
-    </w:p>
-    <w:p>
-      <w:pPr>
-        <w:rPr>
-          <w:noProof/>
-        </w:rPr>
-      </w:pPr>
-      <w:r>
-        <w:rPr>
-          <w:noProof/>
-        </w:rPr>
-        <w:lastRenderedPageBreak/>
+        <w:t>Output Y</w:t>
+      </w:r>
+    </w:p>
+    <w:p>
+      <w:pPr>
+        <w:rPr>
+          <w:noProof/>
+        </w:rPr>
+      </w:pPr>
+      <w:r>
+        <w:rPr>
+          <w:noProof/>
+        </w:rPr>
         <w:drawing>
           <wp:inline distT="0" distB="0" distL="0" distR="0" wp14:anchorId="1EE6DB59" wp14:editId="668FCB06">
             <wp:extent cx="5720715" cy="3218180"/>
@@ -1483,16 +1504,8 @@
         <w:rPr>
           <w:noProof/>
         </w:rPr>
-        <w:t xml:space="preserve">Output </w:t>
-      </w:r>
-      <w:r>
-        <w:rPr>
-          <w:noProof/>
-        </w:rPr>
-        <w:t>Z</w:t>
-      </w:r>
-      <w:bookmarkStart w:id="0" w:name="_GoBack"/>
-      <w:bookmarkEnd w:id="0"/>
+        <w:t>Output Z</w:t>
+      </w:r>
     </w:p>
     <w:sectPr>
       <w:pgSz w:w="11906" w:h="16838"/>

</xml_diff>